<commit_message>
md-docx-md round trip and DOCX version
</commit_message>
<xml_diff>
--- a/Shapefiles Primer/shapefile_primer.docx
+++ b/Shapefiles Primer/shapefile_primer.docx
@@ -12,7 +12,7 @@
       </w:r>
     </w:p>
     <w:bookmarkEnd w:id="20"/>
-    <w:bookmarkStart w:id="126" w:name="to-do"/>
+    <w:bookmarkStart w:id="127" w:name="to-do"/>
     <w:p>
       <w:pPr>
         <w:pStyle w:val="Heading1"/>
@@ -255,7 +255,7 @@
         </w:numPr>
       </w:pPr>
       <w:r>
-        <w:t xml:space="preserve">☐</w:t>
+        <w:t xml:space="preserve">☒</w:t>
       </w:r>
       <w:r>
         <w:t xml:space="preserve"> </w:t>
@@ -277,7 +277,7 @@
         </w:numPr>
       </w:pPr>
       <w:r>
-        <w:t xml:space="preserve">☐ Verify that dataset or dataset is spelled consistently.</w:t>
+        <w:t xml:space="preserve">☒ Verify that dataset or dataset is spelled consistently.</w:t>
       </w:r>
     </w:p>
     <w:p>
@@ -289,7 +289,7 @@
         </w:numPr>
       </w:pPr>
       <w:r>
-        <w:t xml:space="preserve">☐</w:t>
+        <w:t xml:space="preserve">☒</w:t>
       </w:r>
       <w:r>
         <w:t xml:space="preserve"> </w:t>
@@ -311,7 +311,7 @@
         </w:numPr>
       </w:pPr>
       <w:r>
-        <w:t xml:space="preserve">☐ Verify that heading capitalization is consistent.</w:t>
+        <w:t xml:space="preserve">☒ Verify that heading capitalization is consistent.</w:t>
       </w:r>
     </w:p>
     <w:p>
@@ -323,7 +323,7 @@
         </w:numPr>
       </w:pPr>
       <w:r>
-        <w:t xml:space="preserve">☐</w:t>
+        <w:t xml:space="preserve">☒</w:t>
       </w:r>
       <w:r>
         <w:t xml:space="preserve"> </w:t>
@@ -345,7 +345,7 @@
         </w:numPr>
       </w:pPr>
       <w:r>
-        <w:t xml:space="preserve">☐ Verify that capitalization of Shapefile or Shapefile is consistent.</w:t>
+        <w:t xml:space="preserve">☒ Verify that capitalization of Shapefile or Shapefile is consistent.</w:t>
       </w:r>
     </w:p>
     <w:p>
@@ -357,7 +357,7 @@
         </w:numPr>
       </w:pPr>
       <w:r>
-        <w:t xml:space="preserve">☐ Please check Inspecting Shapefiles with QGIS. Do the steps make sense to you from the perspective of someone who works with GIS data all the time?</w:t>
+        <w:t xml:space="preserve">☒ Please check Inspecting Shapefiles with QGIS. Do the steps make sense to you from the perspective of someone who works with GIS data all the time?</w:t>
       </w:r>
     </w:p>
     <w:p>
@@ -369,7 +369,7 @@
         </w:numPr>
       </w:pPr>
       <w:r>
-        <w:t xml:space="preserve">☐</w:t>
+        <w:t xml:space="preserve">☒</w:t>
       </w:r>
       <w:r>
         <w:t xml:space="preserve"> </w:t>
@@ -391,7 +391,7 @@
         </w:numPr>
       </w:pPr>
       <w:r>
-        <w:t xml:space="preserve">☐ Add localized CURATED checklist for Appendix A (Karl)</w:t>
+        <w:t xml:space="preserve">☒ Add localized CURATED checklist for Appendix A (Karl)</w:t>
       </w:r>
     </w:p>
     <w:p>
@@ -406,7 +406,7 @@
         <w:t xml:space="preserve">☐ … additional to-do items go here</w:t>
       </w:r>
     </w:p>
-    <w:bookmarkStart w:id="29" w:name="overview"/>
+    <w:bookmarkStart w:id="27" w:name="overview"/>
     <w:p>
       <w:pPr>
         <w:pStyle w:val="Heading2"/>
@@ -793,17 +793,19 @@
         </w:tc>
       </w:tr>
     </w:tbl>
-    <w:p>
-      <w:pPr>
-        <w:pStyle w:val="BodyText"/>
-      </w:pPr>
-      <w:r>
-        <w:t xml:space="preserve">## Description of Format</w:t>
-      </w:r>
-    </w:p>
-    <w:p>
-      <w:pPr>
-        <w:pStyle w:val="BodyText"/>
+    <w:bookmarkEnd w:id="27"/>
+    <w:bookmarkStart w:id="30" w:name="description-of-format"/>
+    <w:p>
+      <w:pPr>
+        <w:pStyle w:val="Heading2"/>
+      </w:pPr>
+      <w:r>
+        <w:t xml:space="preserve">Description of Format</w:t>
+      </w:r>
+    </w:p>
+    <w:p>
+      <w:pPr>
+        <w:pStyle w:val="FirstParagraph"/>
       </w:pPr>
       <w:r>
         <w:t xml:space="preserve">The ESRI Shapefile format was developed and released as a proprietary format for encoding and exchanging non-topological geometry and attribute data for spatial features (points, lines, polygons - AKA features) in a dataset. While released as a proprietary format, the</w:t>
@@ -859,7 +861,7 @@
           <w:numId w:val="1002"/>
         </w:numPr>
       </w:pPr>
-      <w:hyperlink r:id="rId27">
+      <w:hyperlink r:id="rId28">
         <w:r>
           <w:rPr>
             <w:rStyle w:val="Hyperlink"/>
@@ -1108,10 +1110,12 @@
       <w:r>
         <w:t xml:space="preserve">ArcView 3.x Attribute Index - no longer used by ArcGIS (x.atx): ex. counties.atx</w:t>
       </w:r>
-      <w:r>
-        <w:t xml:space="preserve"> </w:t>
-      </w:r>
-      <w:hyperlink r:id="rId28">
+    </w:p>
+    <w:p>
+      <w:pPr>
+        <w:pStyle w:val="FirstParagraph"/>
+      </w:pPr>
+      <w:hyperlink r:id="rId29">
         <w:r>
           <w:rPr>
             <w:rStyle w:val="Hyperlink"/>
@@ -1119,16 +1123,13 @@
           <w:t xml:space="preserve">MIME Types</w:t>
         </w:r>
       </w:hyperlink>
-      <w:r>
-        <w:br/>
-      </w:r>
-    </w:p>
-    <w:p>
-      <w:pPr>
-        <w:pStyle w:val="Compact"/>
-        <w:numPr>
-          <w:ilvl w:val="0"/>
-          <w:numId w:val="1005"/>
+    </w:p>
+    <w:p>
+      <w:pPr>
+        <w:pStyle w:val="Compact"/>
+        <w:numPr>
+          <w:ilvl w:val="0"/>
+          <w:numId w:val="1006"/>
         </w:numPr>
       </w:pPr>
       <w:r>
@@ -1140,7 +1141,7 @@
         <w:pStyle w:val="Compact"/>
         <w:numPr>
           <w:ilvl w:val="0"/>
-          <w:numId w:val="1005"/>
+          <w:numId w:val="1006"/>
         </w:numPr>
       </w:pPr>
       <w:r>
@@ -1152,7 +1153,7 @@
         <w:pStyle w:val="Compact"/>
         <w:numPr>
           <w:ilvl w:val="0"/>
-          <w:numId w:val="1005"/>
+          <w:numId w:val="1006"/>
         </w:numPr>
       </w:pPr>
       <w:r>
@@ -1164,7 +1165,7 @@
         <w:pStyle w:val="Compact"/>
         <w:numPr>
           <w:ilvl w:val="0"/>
-          <w:numId w:val="1005"/>
+          <w:numId w:val="1006"/>
         </w:numPr>
       </w:pPr>
       <w:r>
@@ -1176,7 +1177,7 @@
         <w:pStyle w:val="Compact"/>
         <w:numPr>
           <w:ilvl w:val="0"/>
-          <w:numId w:val="1005"/>
+          <w:numId w:val="1006"/>
         </w:numPr>
       </w:pPr>
       <w:r>
@@ -1188,7 +1189,7 @@
         <w:pStyle w:val="Compact"/>
         <w:numPr>
           <w:ilvl w:val="0"/>
-          <w:numId w:val="1005"/>
+          <w:numId w:val="1006"/>
         </w:numPr>
       </w:pPr>
       <w:r>
@@ -1200,15 +1201,15 @@
         <w:pStyle w:val="Compact"/>
         <w:numPr>
           <w:ilvl w:val="0"/>
-          <w:numId w:val="1005"/>
+          <w:numId w:val="1006"/>
         </w:numPr>
       </w:pPr>
       <w:r>
         <w:t xml:space="preserve">Metadata: text/xml</w:t>
       </w:r>
     </w:p>
-    <w:bookmarkEnd w:id="29"/>
-    <w:bookmarkStart w:id="38" w:name="X239796d8fb9deafb4f9ac8dd3da3d0f349412df"/>
+    <w:bookmarkEnd w:id="30"/>
+    <w:bookmarkStart w:id="39" w:name="X239796d8fb9deafb4f9ac8dd3da3d0f349412df"/>
     <w:p>
       <w:pPr>
         <w:pStyle w:val="Heading2"/>
@@ -1224,7 +1225,7 @@
       <w:r>
         <w:t xml:space="preserve">Geospatial Data Clearinghouses and Registries are specialized platforms that are typically designed to provide data discovery, access, and use capabilities that might be considered value-added services on top of the datasets stored in those systems (in the case of Clearinghouses) or discoverable through those systems (in the case of registries). Such systems do not necessarily provide long-term digital preservation capabilities or associated persistent identifiers (such as DOIs) for the data upon which they are built - two key characteristics that commonly define trusted repositories (e.g. </w:t>
       </w:r>
-      <w:hyperlink r:id="rId30">
+      <w:hyperlink r:id="rId31">
         <w:r>
           <w:rPr>
             <w:rStyle w:val="Hyperlink"/>
@@ -1235,7 +1236,7 @@
       <w:r>
         <w:t xml:space="preserve">) and enable effective data citation (e.g. </w:t>
       </w:r>
-      <w:hyperlink r:id="rId31">
+      <w:hyperlink r:id="rId32">
         <w:r>
           <w:rPr>
             <w:rStyle w:val="Hyperlink"/>
@@ -1257,7 +1258,7 @@
       <w:r>
         <w:t xml:space="preserve"> </w:t>
       </w:r>
-      <w:hyperlink r:id="rId32">
+      <w:hyperlink r:id="rId33">
         <w:r>
           <w:rPr>
             <w:rStyle w:val="Hyperlink"/>
@@ -1274,7 +1275,7 @@
       <w:r>
         <w:t xml:space="preserve"> </w:t>
       </w:r>
-      <w:hyperlink r:id="rId33">
+      <w:hyperlink r:id="rId34">
         <w:r>
           <w:rPr>
             <w:rStyle w:val="Hyperlink"/>
@@ -1294,7 +1295,7 @@
         <w:pStyle w:val="Compact"/>
         <w:numPr>
           <w:ilvl w:val="0"/>
-          <w:numId w:val="1006"/>
+          <w:numId w:val="1007"/>
         </w:numPr>
       </w:pPr>
       <w:r>
@@ -1303,7 +1304,7 @@
       <w:r>
         <w:t xml:space="preserve"> </w:t>
       </w:r>
-      <w:hyperlink r:id="rId34">
+      <w:hyperlink r:id="rId35">
         <w:r>
           <w:rPr>
             <w:rStyle w:val="Hyperlink"/>
@@ -1323,7 +1324,7 @@
         <w:pStyle w:val="Compact"/>
         <w:numPr>
           <w:ilvl w:val="0"/>
-          <w:numId w:val="1006"/>
+          <w:numId w:val="1007"/>
         </w:numPr>
       </w:pPr>
       <w:r>
@@ -1332,7 +1333,7 @@
       <w:r>
         <w:t xml:space="preserve"> </w:t>
       </w:r>
-      <w:hyperlink r:id="rId35">
+      <w:hyperlink r:id="rId36">
         <w:r>
           <w:rPr>
             <w:rStyle w:val="Hyperlink"/>
@@ -1352,10 +1353,10 @@
         <w:pStyle w:val="Compact"/>
         <w:numPr>
           <w:ilvl w:val="0"/>
-          <w:numId w:val="1006"/>
-        </w:numPr>
-      </w:pPr>
-      <w:hyperlink r:id="rId36">
+          <w:numId w:val="1007"/>
+        </w:numPr>
+      </w:pPr>
+      <w:hyperlink r:id="rId37">
         <w:r>
           <w:rPr>
             <w:rStyle w:val="Hyperlink"/>
@@ -1375,10 +1376,10 @@
         <w:pStyle w:val="Compact"/>
         <w:numPr>
           <w:ilvl w:val="0"/>
-          <w:numId w:val="1006"/>
-        </w:numPr>
-      </w:pPr>
-      <w:hyperlink r:id="rId37">
+          <w:numId w:val="1007"/>
+        </w:numPr>
+      </w:pPr>
+      <w:hyperlink r:id="rId38">
         <w:r>
           <w:rPr>
             <w:rStyle w:val="Hyperlink"/>
@@ -1393,8 +1394,8 @@
         <w:t xml:space="preserve">is a collaboration of library-affiliated staff from Big Ten Academic Alliance universities. The program aims to support the geospatial research community by building and maintaining a collective open-source spatial data infrastructure featuring metadata optimized for spatial discovery platforms. The BTAA Geoportal contains images, scanned maps, and geospatial data in Shapefile format.</w:t>
       </w:r>
     </w:p>
-    <w:bookmarkEnd w:id="38"/>
-    <w:bookmarkStart w:id="43" w:name="X7dd9b85fc6b976d59cc5bf5d3040e381e682843"/>
+    <w:bookmarkEnd w:id="39"/>
+    <w:bookmarkStart w:id="44" w:name="X7dd9b85fc6b976d59cc5bf5d3040e381e682843"/>
     <w:p>
       <w:pPr>
         <w:pStyle w:val="Heading2"/>
@@ -1407,7 +1408,7 @@
       <w:pPr>
         <w:pStyle w:val="FirstParagraph"/>
       </w:pPr>
-      <w:hyperlink r:id="rId39">
+      <w:hyperlink r:id="rId40">
         <w:r>
           <w:rPr>
             <w:rStyle w:val="Hyperlink"/>
@@ -1428,7 +1429,7 @@
       <w:pPr>
         <w:pStyle w:val="BodyText"/>
       </w:pPr>
-      <w:hyperlink r:id="rId40">
+      <w:hyperlink r:id="rId41">
         <w:r>
           <w:rPr>
             <w:rStyle w:val="Hyperlink"/>
@@ -1447,7 +1448,7 @@
       <w:r>
         <w:t xml:space="preserve"> </w:t>
       </w:r>
-      <w:hyperlink r:id="rId41">
+      <w:hyperlink r:id="rId42">
         <w:r>
           <w:rPr>
             <w:rStyle w:val="Hyperlink"/>
@@ -1464,7 +1465,7 @@
       <w:r>
         <w:t xml:space="preserve"> </w:t>
       </w:r>
-      <w:hyperlink r:id="rId42">
+      <w:hyperlink r:id="rId43">
         <w:r>
           <w:rPr>
             <w:rStyle w:val="Hyperlink"/>
@@ -1479,8 +1480,8 @@
         <w:t xml:space="preserve">suite of data repositories.</w:t>
       </w:r>
     </w:p>
-    <w:bookmarkEnd w:id="43"/>
-    <w:bookmarkStart w:id="47" w:name="shapefile-dataset-examples"/>
+    <w:bookmarkEnd w:id="44"/>
+    <w:bookmarkStart w:id="48" w:name="shapefile-dataset-examples"/>
     <w:p>
       <w:pPr>
         <w:pStyle w:val="Heading2"/>
@@ -1493,7 +1494,7 @@
       <w:pPr>
         <w:pStyle w:val="FirstParagraph"/>
       </w:pPr>
-      <w:hyperlink r:id="rId44">
+      <w:hyperlink r:id="rId45">
         <w:r>
           <w:rPr>
             <w:rStyle w:val="Hyperlink"/>
@@ -1514,7 +1515,7 @@
       <w:pPr>
         <w:pStyle w:val="BodyText"/>
       </w:pPr>
-      <w:hyperlink r:id="rId45">
+      <w:hyperlink r:id="rId46">
         <w:r>
           <w:rPr>
             <w:rStyle w:val="Hyperlink"/>
@@ -1543,7 +1544,7 @@
       <w:pPr>
         <w:pStyle w:val="BodyText"/>
       </w:pPr>
-      <w:hyperlink r:id="rId46">
+      <w:hyperlink r:id="rId47">
         <w:r>
           <w:rPr>
             <w:rStyle w:val="Hyperlink"/>
@@ -1560,8 +1561,8 @@
         <w:t xml:space="preserve">High-quality GIS land use maps for the Twin Cities Metropolitan Area for 1958 that were developed from paper maps (no GIS version existed previously). The GIS Shapefiles were exported using ArcGIS Quick Import Tool from the Data Interoperability Toolbox. The coverage files were imported into a file geodatabase then exported to a .shp file for long-term use without proprietary software. An example output of the final GIS file is include as a pdf, in addition, a scan of the original 1958 map (held in the UMN Borchert Map Library) is included as a pdf. Metadata was extracted as an xml file. Finally, all associated coverage files and original map scans were zipped into one file for download and reuse.</w:t>
       </w:r>
     </w:p>
-    <w:bookmarkEnd w:id="47"/>
-    <w:bookmarkStart w:id="52" w:name="sample-dataset-citations"/>
+    <w:bookmarkEnd w:id="48"/>
+    <w:bookmarkStart w:id="53" w:name="sample-dataset-citations"/>
     <w:p>
       <w:pPr>
         <w:pStyle w:val="Heading2"/>
@@ -1580,7 +1581,7 @@
       <w:r>
         <w:t xml:space="preserve"> </w:t>
       </w:r>
-      <w:hyperlink r:id="rId48">
+      <w:hyperlink r:id="rId49">
         <w:r>
           <w:rPr>
             <w:rStyle w:val="Hyperlink"/>
@@ -1610,7 +1611,7 @@
       <w:r>
         <w:t xml:space="preserve"> </w:t>
       </w:r>
-      <w:hyperlink r:id="rId49">
+      <w:hyperlink r:id="rId50">
         <w:r>
           <w:rPr>
             <w:rStyle w:val="Hyperlink"/>
@@ -1640,7 +1641,7 @@
       <w:r>
         <w:t xml:space="preserve"> </w:t>
       </w:r>
-      <w:hyperlink r:id="rId49">
+      <w:hyperlink r:id="rId50">
         <w:r>
           <w:rPr>
             <w:rStyle w:val="Hyperlink"/>
@@ -1685,7 +1686,7 @@
       <w:r>
         <w:t xml:space="preserve"> </w:t>
       </w:r>
-      <w:hyperlink r:id="rId45">
+      <w:hyperlink r:id="rId46">
         <w:r>
           <w:rPr>
             <w:rStyle w:val="Hyperlink"/>
@@ -1715,7 +1716,7 @@
       <w:r>
         <w:t xml:space="preserve"> </w:t>
       </w:r>
-      <w:hyperlink r:id="rId50">
+      <w:hyperlink r:id="rId51">
         <w:r>
           <w:rPr>
             <w:rStyle w:val="Hyperlink"/>
@@ -1748,7 +1749,7 @@
       <w:r>
         <w:t xml:space="preserve"> </w:t>
       </w:r>
-      <w:hyperlink r:id="rId51">
+      <w:hyperlink r:id="rId52">
         <w:r>
           <w:rPr>
             <w:rStyle w:val="Hyperlink"/>
@@ -1760,8 +1761,8 @@
         <w:t xml:space="preserve">, (Accessed 9 June 2024).</w:t>
       </w:r>
     </w:p>
-    <w:bookmarkEnd w:id="52"/>
-    <w:bookmarkStart w:id="54" w:name="key-questions-to-ask-yourself"/>
+    <w:bookmarkEnd w:id="53"/>
+    <w:bookmarkStart w:id="55" w:name="key-questions-to-ask-yourself"/>
     <w:p>
       <w:pPr>
         <w:pStyle w:val="Heading2"/>
@@ -1868,7 +1869,7 @@
       <w:r>
         <w:t xml:space="preserve"> </w:t>
       </w:r>
-      <w:hyperlink r:id="rId53">
+      <w:hyperlink r:id="rId54">
         <w:r>
           <w:rPr>
             <w:rStyle w:val="Hyperlink"/>
@@ -1880,8 +1881,8 @@
         <w:t xml:space="preserve">.</w:t>
       </w:r>
     </w:p>
-    <w:bookmarkEnd w:id="54"/>
-    <w:bookmarkStart w:id="57" w:name="Xc5fabf915e022c03dbf1a57cf1899ba5dd157b8"/>
+    <w:bookmarkEnd w:id="55"/>
+    <w:bookmarkStart w:id="58" w:name="Xc5fabf915e022c03dbf1a57cf1899ba5dd157b8"/>
     <w:p>
       <w:pPr>
         <w:pStyle w:val="Heading2"/>
@@ -1910,7 +1911,7 @@
       <w:r>
         <w:t xml:space="preserve"> </w:t>
       </w:r>
-      <w:hyperlink r:id="rId55">
+      <w:hyperlink r:id="rId56">
         <w:r>
           <w:rPr>
             <w:rStyle w:val="Hyperlink"/>
@@ -1939,7 +1940,7 @@
       <w:r>
         <w:t xml:space="preserve"> </w:t>
       </w:r>
-      <w:hyperlink r:id="rId56">
+      <w:hyperlink r:id="rId57">
         <w:r>
           <w:rPr>
             <w:rStyle w:val="Hyperlink"/>
@@ -2019,8 +2020,8 @@
         <w:t xml:space="preserve">What kind of documentation or metadata about your data, datasets, or files has been created?</w:t>
       </w:r>
     </w:p>
-    <w:bookmarkEnd w:id="57"/>
-    <w:bookmarkStart w:id="58" w:name="X507df5b87cfd73b841ab449c5b4ad5e43e771a6"/>
+    <w:bookmarkEnd w:id="58"/>
+    <w:bookmarkStart w:id="59" w:name="X507df5b87cfd73b841ab449c5b4ad5e43e771a6"/>
     <w:p>
       <w:pPr>
         <w:pStyle w:val="Heading2"/>
@@ -2074,7 +2075,7 @@
         <w:pStyle w:val="Compact"/>
         <w:numPr>
           <w:ilvl w:val="0"/>
-          <w:numId w:val="1007"/>
+          <w:numId w:val="1008"/>
         </w:numPr>
       </w:pPr>
       <w:r>
@@ -2086,7 +2087,7 @@
         <w:pStyle w:val="Compact"/>
         <w:numPr>
           <w:ilvl w:val="0"/>
-          <w:numId w:val="1007"/>
+          <w:numId w:val="1008"/>
         </w:numPr>
       </w:pPr>
       <w:r>
@@ -2106,7 +2107,7 @@
         <w:pStyle w:val="Compact"/>
         <w:numPr>
           <w:ilvl w:val="0"/>
-          <w:numId w:val="1008"/>
+          <w:numId w:val="1009"/>
         </w:numPr>
       </w:pPr>
       <w:r>
@@ -2118,7 +2119,7 @@
         <w:pStyle w:val="Compact"/>
         <w:numPr>
           <w:ilvl w:val="0"/>
-          <w:numId w:val="1008"/>
+          <w:numId w:val="1009"/>
         </w:numPr>
       </w:pPr>
       <w:r>
@@ -2130,7 +2131,7 @@
         <w:pStyle w:val="Compact"/>
         <w:numPr>
           <w:ilvl w:val="0"/>
-          <w:numId w:val="1008"/>
+          <w:numId w:val="1009"/>
         </w:numPr>
       </w:pPr>
       <w:r>
@@ -2150,7 +2151,7 @@
         <w:pStyle w:val="Compact"/>
         <w:numPr>
           <w:ilvl w:val="0"/>
-          <w:numId w:val="1009"/>
+          <w:numId w:val="1010"/>
         </w:numPr>
       </w:pPr>
       <w:r>
@@ -2162,7 +2163,7 @@
         <w:pStyle w:val="Compact"/>
         <w:numPr>
           <w:ilvl w:val="0"/>
-          <w:numId w:val="1009"/>
+          <w:numId w:val="1010"/>
         </w:numPr>
       </w:pPr>
       <w:r>
@@ -2182,7 +2183,7 @@
         <w:pStyle w:val="Compact"/>
         <w:numPr>
           <w:ilvl w:val="0"/>
-          <w:numId w:val="1010"/>
+          <w:numId w:val="1011"/>
         </w:numPr>
       </w:pPr>
       <w:r>
@@ -2194,7 +2195,7 @@
         <w:pStyle w:val="Compact"/>
         <w:numPr>
           <w:ilvl w:val="0"/>
-          <w:numId w:val="1010"/>
+          <w:numId w:val="1011"/>
         </w:numPr>
       </w:pPr>
       <w:r>
@@ -2214,7 +2215,7 @@
         <w:pStyle w:val="Compact"/>
         <w:numPr>
           <w:ilvl w:val="0"/>
-          <w:numId w:val="1011"/>
+          <w:numId w:val="1012"/>
         </w:numPr>
       </w:pPr>
       <w:r>
@@ -2226,7 +2227,7 @@
         <w:pStyle w:val="Compact"/>
         <w:numPr>
           <w:ilvl w:val="0"/>
-          <w:numId w:val="1011"/>
+          <w:numId w:val="1012"/>
         </w:numPr>
       </w:pPr>
       <w:r>
@@ -2246,7 +2247,7 @@
         <w:pStyle w:val="Compact"/>
         <w:numPr>
           <w:ilvl w:val="0"/>
-          <w:numId w:val="1012"/>
+          <w:numId w:val="1013"/>
         </w:numPr>
       </w:pPr>
       <w:r>
@@ -2266,7 +2267,7 @@
         <w:pStyle w:val="Compact"/>
         <w:numPr>
           <w:ilvl w:val="0"/>
-          <w:numId w:val="1013"/>
+          <w:numId w:val="1014"/>
         </w:numPr>
       </w:pPr>
       <w:r>
@@ -2278,7 +2279,7 @@
         <w:pStyle w:val="Compact"/>
         <w:numPr>
           <w:ilvl w:val="0"/>
-          <w:numId w:val="1013"/>
+          <w:numId w:val="1014"/>
         </w:numPr>
       </w:pPr>
       <w:r>
@@ -2298,15 +2299,15 @@
         <w:pStyle w:val="Compact"/>
         <w:numPr>
           <w:ilvl w:val="0"/>
-          <w:numId w:val="1014"/>
+          <w:numId w:val="1015"/>
         </w:numPr>
       </w:pPr>
       <w:r>
         <w:t xml:space="preserve">Ain el Abd 1970: A geographic coordinate system used in several Middle Eastern countries.</w:t>
       </w:r>
     </w:p>
-    <w:bookmarkEnd w:id="58"/>
-    <w:bookmarkStart w:id="69" w:name="X4f9df8f72d25e5c6eb5b527587440ef5ceaf1a8"/>
+    <w:bookmarkEnd w:id="59"/>
+    <w:bookmarkStart w:id="70" w:name="X4f9df8f72d25e5c6eb5b527587440ef5ceaf1a8"/>
     <w:p>
       <w:pPr>
         <w:pStyle w:val="Heading2"/>
@@ -2325,7 +2326,7 @@
       <w:r>
         <w:t xml:space="preserve"> </w:t>
       </w:r>
-      <w:hyperlink r:id="rId59">
+      <w:hyperlink r:id="rId60">
         <w:r>
           <w:rPr>
             <w:rStyle w:val="Hyperlink"/>
@@ -2388,7 +2389,7 @@
       <w:r>
         <w:t xml:space="preserve"> </w:t>
       </w:r>
-      <w:hyperlink r:id="rId60">
+      <w:hyperlink r:id="rId61">
         <w:r>
           <w:rPr>
             <w:rStyle w:val="Hyperlink"/>
@@ -2405,7 +2406,7 @@
       <w:r>
         <w:t xml:space="preserve"> </w:t>
       </w:r>
-      <w:hyperlink r:id="rId61">
+      <w:hyperlink r:id="rId62">
         <w:r>
           <w:rPr>
             <w:rStyle w:val="Hyperlink"/>
@@ -2419,7 +2420,7 @@
       <w:r>
         <w:t xml:space="preserve"> </w:t>
       </w:r>
-      <w:hyperlink r:id="rId62">
+      <w:hyperlink r:id="rId63">
         <w:r>
           <w:rPr>
             <w:rStyle w:val="Hyperlink"/>
@@ -2436,10 +2437,10 @@
         <w:pStyle w:val="Compact"/>
         <w:numPr>
           <w:ilvl w:val="0"/>
-          <w:numId w:val="1015"/>
-        </w:numPr>
-      </w:pPr>
-      <w:hyperlink r:id="rId63">
+          <w:numId w:val="1016"/>
+        </w:numPr>
+      </w:pPr>
+      <w:hyperlink r:id="rId64">
         <w:r>
           <w:rPr>
             <w:rStyle w:val="Hyperlink"/>
@@ -2453,10 +2454,10 @@
         <w:pStyle w:val="Compact"/>
         <w:numPr>
           <w:ilvl w:val="0"/>
-          <w:numId w:val="1015"/>
-        </w:numPr>
-      </w:pPr>
-      <w:hyperlink r:id="rId64">
+          <w:numId w:val="1016"/>
+        </w:numPr>
+      </w:pPr>
+      <w:hyperlink r:id="rId65">
         <w:r>
           <w:rPr>
             <w:rStyle w:val="Hyperlink"/>
@@ -2470,10 +2471,10 @@
         <w:pStyle w:val="Compact"/>
         <w:numPr>
           <w:ilvl w:val="0"/>
-          <w:numId w:val="1015"/>
-        </w:numPr>
-      </w:pPr>
-      <w:hyperlink r:id="rId65">
+          <w:numId w:val="1016"/>
+        </w:numPr>
+      </w:pPr>
+      <w:hyperlink r:id="rId66">
         <w:r>
           <w:rPr>
             <w:rStyle w:val="Hyperlink"/>
@@ -2487,10 +2488,10 @@
         <w:pStyle w:val="Compact"/>
         <w:numPr>
           <w:ilvl w:val="0"/>
-          <w:numId w:val="1015"/>
-        </w:numPr>
-      </w:pPr>
-      <w:hyperlink r:id="rId66">
+          <w:numId w:val="1016"/>
+        </w:numPr>
+      </w:pPr>
+      <w:hyperlink r:id="rId67">
         <w:r>
           <w:rPr>
             <w:rStyle w:val="Hyperlink"/>
@@ -2504,10 +2505,10 @@
         <w:pStyle w:val="Compact"/>
         <w:numPr>
           <w:ilvl w:val="0"/>
-          <w:numId w:val="1015"/>
-        </w:numPr>
-      </w:pPr>
-      <w:hyperlink r:id="rId67">
+          <w:numId w:val="1016"/>
+        </w:numPr>
+      </w:pPr>
+      <w:hyperlink r:id="rId68">
         <w:r>
           <w:rPr>
             <w:rStyle w:val="Hyperlink"/>
@@ -2526,7 +2527,7 @@
       <w:r>
         <w:t xml:space="preserve"> </w:t>
       </w:r>
-      <w:hyperlink r:id="rId62">
+      <w:hyperlink r:id="rId63">
         <w:r>
           <w:rPr>
             <w:rStyle w:val="Hyperlink"/>
@@ -2569,7 +2570,7 @@
       <w:r>
         <w:t xml:space="preserve"> </w:t>
       </w:r>
-      <w:hyperlink r:id="rId68">
+      <w:hyperlink r:id="rId69">
         <w:r>
           <w:rPr>
             <w:rStyle w:val="Hyperlink"/>
@@ -2755,7 +2756,7 @@
       <w:r>
         <w:t xml:space="preserve"> </w:t>
       </w:r>
-      <w:hyperlink r:id="rId60">
+      <w:hyperlink r:id="rId61">
         <w:r>
           <w:rPr>
             <w:rStyle w:val="Hyperlink"/>
@@ -2814,8 +2815,8 @@
         <w:t xml:space="preserve">relationType makes it possible to connect to documentation of the resource, typically documents rather than structured metadata. This could point to published reports or papers that contain important details about how the data were processed or why the data were collected. This information is helpful when trying to understand the data and decide if it is trustworthy.</w:t>
       </w:r>
     </w:p>
-    <w:bookmarkEnd w:id="69"/>
-    <w:bookmarkStart w:id="70" w:name="resources-for-reviewing-data"/>
+    <w:bookmarkEnd w:id="70"/>
+    <w:bookmarkStart w:id="71" w:name="resources-for-reviewing-data"/>
     <w:p>
       <w:pPr>
         <w:pStyle w:val="Heading2"/>
@@ -2868,8 +2869,8 @@
         <w:t xml:space="preserve">If you’re using specific GIS software to work with Shapefiles, refer to its manuals. These manuals usually offer insights into how the software handles Shapefiles, data manipulation techniques, and troubleshooting tips.</w:t>
       </w:r>
     </w:p>
-    <w:bookmarkEnd w:id="70"/>
-    <w:bookmarkStart w:id="103" w:name="software-for-viewing-or-analyzing-data"/>
+    <w:bookmarkEnd w:id="71"/>
+    <w:bookmarkStart w:id="104" w:name="software-for-viewing-or-analyzing-data"/>
     <w:p>
       <w:pPr>
         <w:pStyle w:val="Heading2"/>
@@ -2891,7 +2892,7 @@
         <w:pStyle w:val="Compact"/>
         <w:numPr>
           <w:ilvl w:val="0"/>
-          <w:numId w:val="1016"/>
+          <w:numId w:val="1017"/>
         </w:numPr>
       </w:pPr>
       <w:r>
@@ -2903,7 +2904,7 @@
         <w:pStyle w:val="Compact"/>
         <w:numPr>
           <w:ilvl w:val="1"/>
-          <w:numId w:val="1017"/>
+          <w:numId w:val="1018"/>
         </w:numPr>
       </w:pPr>
       <w:r>
@@ -2926,7 +2927,7 @@
       <w:r>
         <w:t xml:space="preserve"> </w:t>
       </w:r>
-      <w:hyperlink r:id="rId71">
+      <w:hyperlink r:id="rId72">
         <w:r>
           <w:rPr>
             <w:rStyle w:val="Hyperlink"/>
@@ -2940,7 +2941,7 @@
       <w:r>
         <w:t xml:space="preserve"> </w:t>
       </w:r>
-      <w:hyperlink r:id="rId72">
+      <w:hyperlink r:id="rId73">
         <w:r>
           <w:rPr>
             <w:rStyle w:val="Hyperlink"/>
@@ -2954,7 +2955,7 @@
         <w:pStyle w:val="Compact"/>
         <w:numPr>
           <w:ilvl w:val="1"/>
-          <w:numId w:val="1017"/>
+          <w:numId w:val="1018"/>
         </w:numPr>
       </w:pPr>
       <w:r>
@@ -2963,7 +2964,7 @@
       <w:r>
         <w:t xml:space="preserve"> </w:t>
       </w:r>
-      <w:hyperlink r:id="rId73">
+      <w:hyperlink r:id="rId74">
         <w:r>
           <w:rPr>
             <w:rStyle w:val="Hyperlink"/>
@@ -2977,7 +2978,7 @@
         <w:pStyle w:val="Compact"/>
         <w:numPr>
           <w:ilvl w:val="0"/>
-          <w:numId w:val="1016"/>
+          <w:numId w:val="1017"/>
         </w:numPr>
       </w:pPr>
       <w:r>
@@ -2989,13 +2990,13 @@
         <w:pStyle w:val="Compact"/>
         <w:numPr>
           <w:ilvl w:val="1"/>
-          <w:numId w:val="1018"/>
+          <w:numId w:val="1019"/>
         </w:numPr>
       </w:pPr>
       <w:r>
         <w:t xml:space="preserve">R: e.g. </w:t>
       </w:r>
-      <w:hyperlink r:id="rId74">
+      <w:hyperlink r:id="rId75">
         <w:r>
           <w:rPr>
             <w:rStyle w:val="VerbatimChar"/>
@@ -3021,7 +3022,7 @@
         <w:pStyle w:val="Compact"/>
         <w:numPr>
           <w:ilvl w:val="1"/>
-          <w:numId w:val="1018"/>
+          <w:numId w:val="1019"/>
         </w:numPr>
       </w:pPr>
       <w:r>
@@ -3030,7 +3031,7 @@
       <w:r>
         <w:t xml:space="preserve"> </w:t>
       </w:r>
-      <w:hyperlink r:id="rId75">
+      <w:hyperlink r:id="rId76">
         <w:r>
           <w:rPr>
             <w:rStyle w:val="VerbatimChar"/>
@@ -3056,7 +3057,7 @@
         <w:pStyle w:val="Compact"/>
         <w:numPr>
           <w:ilvl w:val="0"/>
-          <w:numId w:val="1016"/>
+          <w:numId w:val="1017"/>
         </w:numPr>
       </w:pPr>
       <w:r>
@@ -3068,7 +3069,7 @@
         <w:pStyle w:val="Compact"/>
         <w:numPr>
           <w:ilvl w:val="1"/>
-          <w:numId w:val="1019"/>
+          <w:numId w:val="1020"/>
         </w:numPr>
       </w:pPr>
       <w:r>
@@ -3077,7 +3078,7 @@
       <w:r>
         <w:t xml:space="preserve"> </w:t>
       </w:r>
-      <w:hyperlink r:id="rId73">
+      <w:hyperlink r:id="rId74">
         <w:r>
           <w:rPr>
             <w:rStyle w:val="Hyperlink"/>
@@ -3091,7 +3092,7 @@
         <w:pStyle w:val="Compact"/>
         <w:numPr>
           <w:ilvl w:val="1"/>
-          <w:numId w:val="1019"/>
+          <w:numId w:val="1020"/>
         </w:numPr>
       </w:pPr>
       <w:r>
@@ -3100,7 +3101,7 @@
       <w:r>
         <w:t xml:space="preserve"> </w:t>
       </w:r>
-      <w:hyperlink r:id="rId76">
+      <w:hyperlink r:id="rId77">
         <w:r>
           <w:rPr>
             <w:rStyle w:val="Hyperlink"/>
@@ -3114,7 +3115,7 @@
       <w:r>
         <w:t xml:space="preserve"> </w:t>
       </w:r>
-      <w:hyperlink r:id="rId77">
+      <w:hyperlink r:id="rId78">
         <w:r>
           <w:rPr>
             <w:rStyle w:val="Hyperlink"/>
@@ -3123,7 +3124,7 @@
         </w:r>
       </w:hyperlink>
     </w:p>
-    <w:bookmarkStart w:id="102" w:name="inspecting-shapefiles-with-qgis"/>
+    <w:bookmarkStart w:id="103" w:name="inspecting-shapefiles-with-qgis"/>
     <w:p>
       <w:pPr>
         <w:pStyle w:val="Heading3"/>
@@ -3145,7 +3146,7 @@
         <w:pStyle w:val="Compact"/>
         <w:numPr>
           <w:ilvl w:val="0"/>
-          <w:numId w:val="1020"/>
+          <w:numId w:val="1021"/>
         </w:numPr>
       </w:pPr>
       <w:r>
@@ -3161,18 +3162,18 @@
           <wp:inline>
             <wp:extent cx="5334000" cy="2751347"/>
             <wp:effectExtent b="0" l="0" r="0" t="0"/>
-            <wp:docPr descr="QGIS main menu with black box around Data Source Manage icon on the left side toolbar." title="" id="79" name="Picture"/>
+            <wp:docPr descr="QGIS main menu with black box around Data Source Manage icon on the left side toolbar." title="" id="80" name="Picture"/>
             <a:graphic>
               <a:graphicData uri="http://schemas.openxmlformats.org/drawingml/2006/picture">
                 <pic:pic>
                   <pic:nvPicPr>
-                    <pic:cNvPr descr="image.png" id="80" name="Picture"/>
+                    <pic:cNvPr descr="image.png" id="81" name="Picture"/>
                     <pic:cNvPicPr>
                       <a:picLocks noChangeArrowheads="1" noChangeAspect="1"/>
                     </pic:cNvPicPr>
                   </pic:nvPicPr>
                   <pic:blipFill>
-                    <a:blip r:embed="rId78"/>
+                    <a:blip r:embed="rId79"/>
                     <a:stretch>
                       <a:fillRect/>
                     </a:stretch>
@@ -3212,7 +3213,7 @@
         <w:pStyle w:val="Compact"/>
         <w:numPr>
           <w:ilvl w:val="0"/>
-          <w:numId w:val="1021"/>
+          <w:numId w:val="1022"/>
         </w:numPr>
       </w:pPr>
       <w:r>
@@ -3260,18 +3261,18 @@
           <wp:inline>
             <wp:extent cx="5334000" cy="2819022"/>
             <wp:effectExtent b="0" l="0" r="0" t="0"/>
-            <wp:docPr descr="Data Source Manager menu with Vector selected" title="" id="82" name="Picture"/>
+            <wp:docPr descr="Data Source Manager menu with Vector selected" title="" id="83" name="Picture"/>
             <a:graphic>
               <a:graphicData uri="http://schemas.openxmlformats.org/drawingml/2006/picture">
                 <pic:pic>
                   <pic:nvPicPr>
-                    <pic:cNvPr descr="image-1.png" id="83" name="Picture"/>
+                    <pic:cNvPr descr="image-1.png" id="84" name="Picture"/>
                     <pic:cNvPicPr>
                       <a:picLocks noChangeArrowheads="1" noChangeAspect="1"/>
                     </pic:cNvPicPr>
                   </pic:nvPicPr>
                   <pic:blipFill>
-                    <a:blip r:embed="rId81"/>
+                    <a:blip r:embed="rId82"/>
                     <a:stretch>
                       <a:fillRect/>
                     </a:stretch>
@@ -3311,7 +3312,7 @@
         <w:pStyle w:val="Compact"/>
         <w:numPr>
           <w:ilvl w:val="0"/>
-          <w:numId w:val="1022"/>
+          <w:numId w:val="1023"/>
         </w:numPr>
       </w:pPr>
       <w:r>
@@ -3327,18 +3328,18 @@
           <wp:inline>
             <wp:extent cx="5334000" cy="2590323"/>
             <wp:effectExtent b="0" l="0" r="0" t="0"/>
-            <wp:docPr descr="Protected area map with one layer" title="" id="85" name="Picture"/>
+            <wp:docPr descr="Protected area map with one layer" title="" id="86" name="Picture"/>
             <a:graphic>
               <a:graphicData uri="http://schemas.openxmlformats.org/drawingml/2006/picture">
                 <pic:pic>
                   <pic:nvPicPr>
-                    <pic:cNvPr descr="image-2.png" id="86" name="Picture"/>
+                    <pic:cNvPr descr="image-2.png" id="87" name="Picture"/>
                     <pic:cNvPicPr>
                       <a:picLocks noChangeArrowheads="1" noChangeAspect="1"/>
                     </pic:cNvPicPr>
                   </pic:nvPicPr>
                   <pic:blipFill>
-                    <a:blip r:embed="rId84"/>
+                    <a:blip r:embed="rId85"/>
                     <a:stretch>
                       <a:fillRect/>
                     </a:stretch>
@@ -3378,7 +3379,7 @@
         <w:pStyle w:val="Compact"/>
         <w:numPr>
           <w:ilvl w:val="0"/>
-          <w:numId w:val="1023"/>
+          <w:numId w:val="1024"/>
         </w:numPr>
       </w:pPr>
       <w:r>
@@ -3394,18 +3395,18 @@
           <wp:inline>
             <wp:extent cx="5334000" cy="2198413"/>
             <wp:effectExtent b="0" l="0" r="0" t="0"/>
-            <wp:docPr descr="Protected area map with multiple layers and names" title="" id="88" name="Picture"/>
+            <wp:docPr descr="Protected area map with multiple layers and names" title="" id="89" name="Picture"/>
             <a:graphic>
               <a:graphicData uri="http://schemas.openxmlformats.org/drawingml/2006/picture">
                 <pic:pic>
                   <pic:nvPicPr>
-                    <pic:cNvPr descr="image-3.png" id="89" name="Picture"/>
+                    <pic:cNvPr descr="image-3.png" id="90" name="Picture"/>
                     <pic:cNvPicPr>
                       <a:picLocks noChangeArrowheads="1" noChangeAspect="1"/>
                     </pic:cNvPicPr>
                   </pic:nvPicPr>
                   <pic:blipFill>
-                    <a:blip r:embed="rId87"/>
+                    <a:blip r:embed="rId88"/>
                     <a:stretch>
                       <a:fillRect/>
                     </a:stretch>
@@ -3445,7 +3446,7 @@
         <w:pStyle w:val="Compact"/>
         <w:numPr>
           <w:ilvl w:val="0"/>
-          <w:numId w:val="1024"/>
+          <w:numId w:val="1025"/>
         </w:numPr>
       </w:pPr>
       <w:r>
@@ -3461,18 +3462,18 @@
           <wp:inline>
             <wp:extent cx="5334000" cy="3342696"/>
             <wp:effectExtent b="0" l="0" r="0" t="0"/>
-            <wp:docPr descr="Layer Properties menu with Information selected for protected area with Coordinate Reference System details" title="" id="91" name="Picture"/>
+            <wp:docPr descr="Layer Properties menu with Information selected for protected area with Coordinate Reference System details" title="" id="92" name="Picture"/>
             <a:graphic>
               <a:graphicData uri="http://schemas.openxmlformats.org/drawingml/2006/picture">
                 <pic:pic>
                   <pic:nvPicPr>
-                    <pic:cNvPr descr="image-4.png" id="92" name="Picture"/>
+                    <pic:cNvPr descr="image-4.png" id="93" name="Picture"/>
                     <pic:cNvPicPr>
                       <a:picLocks noChangeArrowheads="1" noChangeAspect="1"/>
                     </pic:cNvPicPr>
                   </pic:nvPicPr>
                   <pic:blipFill>
-                    <a:blip r:embed="rId90"/>
+                    <a:blip r:embed="rId91"/>
                     <a:stretch>
                       <a:fillRect/>
                     </a:stretch>
@@ -3512,7 +3513,7 @@
         <w:pStyle w:val="Compact"/>
         <w:numPr>
           <w:ilvl w:val="0"/>
-          <w:numId w:val="1025"/>
+          <w:numId w:val="1026"/>
         </w:numPr>
       </w:pPr>
       <w:r>
@@ -3528,18 +3529,18 @@
           <wp:inline>
             <wp:extent cx="5334000" cy="2487409"/>
             <wp:effectExtent b="0" l="0" r="0" t="0"/>
-            <wp:docPr descr="Layer Properties menu with Information selected for protected area with Fields list" title="" id="94" name="Picture"/>
+            <wp:docPr descr="Layer Properties menu with Information selected for protected area with Fields list" title="" id="95" name="Picture"/>
             <a:graphic>
               <a:graphicData uri="http://schemas.openxmlformats.org/drawingml/2006/picture">
                 <pic:pic>
                   <pic:nvPicPr>
-                    <pic:cNvPr descr="image-6.png" id="95" name="Picture"/>
+                    <pic:cNvPr descr="image-6.png" id="96" name="Picture"/>
                     <pic:cNvPicPr>
                       <a:picLocks noChangeArrowheads="1" noChangeAspect="1"/>
                     </pic:cNvPicPr>
                   </pic:nvPicPr>
                   <pic:blipFill>
-                    <a:blip r:embed="rId93"/>
+                    <a:blip r:embed="rId94"/>
                     <a:stretch>
                       <a:fillRect/>
                     </a:stretch>
@@ -3579,7 +3580,7 @@
         <w:pStyle w:val="Compact"/>
         <w:numPr>
           <w:ilvl w:val="0"/>
-          <w:numId w:val="1026"/>
+          <w:numId w:val="1027"/>
         </w:numPr>
       </w:pPr>
       <w:r>
@@ -3595,18 +3596,18 @@
           <wp:inline>
             <wp:extent cx="5334000" cy="2433932"/>
             <wp:effectExtent b="0" l="0" r="0" t="0"/>
-            <wp:docPr descr="Layer Properties menu from Browser panel for protected areas with Attributes tab selected" title="" id="97" name="Picture"/>
+            <wp:docPr descr="Layer Properties menu from Browser panel for protected areas with Attributes tab selected" title="" id="98" name="Picture"/>
             <a:graphic>
               <a:graphicData uri="http://schemas.openxmlformats.org/drawingml/2006/picture">
                 <pic:pic>
                   <pic:nvPicPr>
-                    <pic:cNvPr descr="image-7.png" id="98" name="Picture"/>
+                    <pic:cNvPr descr="image-7.png" id="99" name="Picture"/>
                     <pic:cNvPicPr>
                       <a:picLocks noChangeArrowheads="1" noChangeAspect="1"/>
                     </pic:cNvPicPr>
                   </pic:nvPicPr>
                   <pic:blipFill>
-                    <a:blip r:embed="rId96"/>
+                    <a:blip r:embed="rId97"/>
                     <a:stretch>
                       <a:fillRect/>
                     </a:stretch>
@@ -3659,7 +3660,7 @@
       <w:r>
         <w:t xml:space="preserve"> </w:t>
       </w:r>
-      <w:hyperlink r:id="rId99">
+      <w:hyperlink r:id="rId100">
         <w:r>
           <w:rPr>
             <w:rStyle w:val="Hyperlink"/>
@@ -3676,7 +3677,7 @@
       <w:r>
         <w:t xml:space="preserve"> </w:t>
       </w:r>
-      <w:hyperlink r:id="rId100">
+      <w:hyperlink r:id="rId101">
         <w:r>
           <w:rPr>
             <w:rStyle w:val="Hyperlink"/>
@@ -3693,7 +3694,7 @@
       <w:r>
         <w:t xml:space="preserve"> </w:t>
       </w:r>
-      <w:hyperlink r:id="rId101">
+      <w:hyperlink r:id="rId102">
         <w:r>
           <w:rPr>
             <w:rStyle w:val="Hyperlink"/>
@@ -3708,9 +3709,9 @@
         <w:t xml:space="preserve">were used to create the map examples used for the screenshots.</w:t>
       </w:r>
     </w:p>
-    <w:bookmarkEnd w:id="102"/>
     <w:bookmarkEnd w:id="103"/>
-    <w:bookmarkStart w:id="104" w:name="preservation-actions"/>
+    <w:bookmarkEnd w:id="104"/>
+    <w:bookmarkStart w:id="105" w:name="preservation-actions"/>
     <w:p>
       <w:pPr>
         <w:pStyle w:val="Heading2"/>
@@ -3817,8 +3818,8 @@
         <w:t xml:space="preserve">Use data conversion tools and utilities to facilitate the migration of Shapefile data between different file formats while preserving spatial and attribute information.</w:t>
       </w:r>
     </w:p>
-    <w:bookmarkEnd w:id="104"/>
-    <w:bookmarkStart w:id="111" w:name="X774b85853f3f768dd549a367291243dc7783d1f"/>
+    <w:bookmarkEnd w:id="105"/>
+    <w:bookmarkStart w:id="112" w:name="X774b85853f3f768dd549a367291243dc7783d1f"/>
     <w:p>
       <w:pPr>
         <w:pStyle w:val="Heading2"/>
@@ -3835,7 +3836,7 @@
         <w:t xml:space="preserve">Ensuring that Shapefile data adheres to the FAIR principles (Findable, Accessible, Interoperable, and Reusable) is essential for maximizing its value and impact within the GIS (Geographic Information Systems) community. Here’s a section dedicated to outlining key considerations for evaluating Shapefile data to ensure compliance with FAIR principles:</w:t>
       </w:r>
     </w:p>
-    <w:bookmarkStart w:id="105" w:name="findable"/>
+    <w:bookmarkStart w:id="106" w:name="findable"/>
     <w:p>
       <w:pPr>
         <w:pStyle w:val="Heading3"/>
@@ -3880,8 +3881,8 @@
         <w:t xml:space="preserve">Verify the presence of persistent identifiers, such as DOIs (Digital Object Identifiers) or URLs, that uniquely identify the Shapefile dataset and facilitate its discovery and citation in data repositories.</w:t>
       </w:r>
     </w:p>
-    <w:bookmarkEnd w:id="105"/>
-    <w:bookmarkStart w:id="106" w:name="accessible"/>
+    <w:bookmarkEnd w:id="106"/>
+    <w:bookmarkStart w:id="107" w:name="accessible"/>
     <w:p>
       <w:pPr>
         <w:pStyle w:val="Heading3"/>
@@ -3926,8 +3927,8 @@
         <w:t xml:space="preserve">Check if the Shapefile dataset is deposited in trusted data repositories or archives that provide reliable access mechanisms, such as download links, APIs (Application Programming Interfaces), or web services. As Shapefiles are inherently location-specific, repositories that support location-based search are particularly valuable.</w:t>
       </w:r>
     </w:p>
-    <w:bookmarkEnd w:id="106"/>
-    <w:bookmarkStart w:id="107" w:name="interoperable"/>
+    <w:bookmarkEnd w:id="107"/>
+    <w:bookmarkStart w:id="108" w:name="interoperable"/>
     <w:p>
       <w:pPr>
         <w:pStyle w:val="Heading3"/>
@@ -3972,8 +3973,8 @@
         <w:t xml:space="preserve">Verify that the Shapefile data is georeferenced using standard coordinate reference systems and projections, that the CRS for the Shapefile is clearly included in the metadata, enabling seamless integration with other spatial datasets.</w:t>
       </w:r>
     </w:p>
-    <w:bookmarkEnd w:id="107"/>
-    <w:bookmarkStart w:id="108" w:name="reusable"/>
+    <w:bookmarkEnd w:id="108"/>
+    <w:bookmarkStart w:id="109" w:name="reusable"/>
     <w:p>
       <w:pPr>
         <w:pStyle w:val="Heading3"/>
@@ -4018,8 +4019,8 @@
         <w:t xml:space="preserve">Assess the quality and reliability of the Shapefile data by examining metadata completeness, spatial accuracy, attribute consistency, and adherence to relevant standards.</w:t>
       </w:r>
     </w:p>
-    <w:bookmarkEnd w:id="108"/>
-    <w:bookmarkStart w:id="109" w:name="additional-considerations"/>
+    <w:bookmarkEnd w:id="109"/>
+    <w:bookmarkStart w:id="110" w:name="additional-considerations"/>
     <w:p>
       <w:pPr>
         <w:pStyle w:val="Heading3"/>
@@ -4064,8 +4065,8 @@
         <w:t xml:space="preserve">Ensure that the Shapefile data is accompanied by comprehensive documentation, including data dictionaries, coordinate reference system, field descriptions, processing methodologies, and data transformation records.</w:t>
       </w:r>
     </w:p>
-    <w:bookmarkEnd w:id="109"/>
-    <w:bookmarkStart w:id="110" w:name="tools-and-resources"/>
+    <w:bookmarkEnd w:id="110"/>
+    <w:bookmarkStart w:id="111" w:name="tools-and-resources"/>
     <w:p>
       <w:pPr>
         <w:pStyle w:val="Heading3"/>
@@ -4110,9 +4111,9 @@
         <w:t xml:space="preserve">Refer to community guidelines, best practices, and case studies developed by the GIS community to promote FAIR data sharing and stewardship in the context of spatial data.</w:t>
       </w:r>
     </w:p>
-    <w:bookmarkEnd w:id="110"/>
     <w:bookmarkEnd w:id="111"/>
-    <w:bookmarkStart w:id="119" w:name="ways-in-which-fields-may-use-this-format"/>
+    <w:bookmarkEnd w:id="112"/>
+    <w:bookmarkStart w:id="120" w:name="ways-in-which-fields-may-use-this-format"/>
     <w:p>
       <w:pPr>
         <w:pStyle w:val="Heading2"/>
@@ -4129,7 +4130,7 @@
         <w:t xml:space="preserve">The Shapefile format is widely used across various fields due to its versatility, compatibility, and support for spatial data representation. Here’s a section exploring the diverse ways in which fields may utilize the Shapefile format:</w:t>
       </w:r>
     </w:p>
-    <w:bookmarkStart w:id="112" w:name="geographic-information-systems-gis"/>
+    <w:bookmarkStart w:id="113" w:name="geographic-information-systems-gis"/>
     <w:p>
       <w:pPr>
         <w:pStyle w:val="Heading3"/>
@@ -4174,8 +4175,8 @@
         <w:t xml:space="preserve">GIS professionals use Shapefiles to create maps, visualize spatial patterns, and communicate geographic information effectively to stakeholders.</w:t>
       </w:r>
     </w:p>
-    <w:bookmarkEnd w:id="112"/>
-    <w:bookmarkStart w:id="113" w:name="Xeb76b084f9503fab02977c312a39bf0d3edabb7"/>
+    <w:bookmarkEnd w:id="113"/>
+    <w:bookmarkStart w:id="114" w:name="Xeb76b084f9503fab02977c312a39bf0d3edabb7"/>
     <w:p>
       <w:pPr>
         <w:pStyle w:val="Heading3"/>
@@ -4220,8 +4221,8 @@
         <w:t xml:space="preserve">Natural resource management agencies use Shapefiles to delineate land use zones, manage protected areas, and monitor environmental change over time.</w:t>
       </w:r>
     </w:p>
-    <w:bookmarkEnd w:id="113"/>
-    <w:bookmarkStart w:id="114" w:name="urban-planning-and-transportation"/>
+    <w:bookmarkEnd w:id="114"/>
+    <w:bookmarkStart w:id="115" w:name="urban-planning-and-transportation"/>
     <w:p>
       <w:pPr>
         <w:pStyle w:val="Heading3"/>
@@ -4266,8 +4267,8 @@
         <w:t xml:space="preserve">Transportation agencies utilize Shapefiles for route planning, traffic analysis, and infrastructure development in urban and regional contexts.</w:t>
       </w:r>
     </w:p>
-    <w:bookmarkEnd w:id="114"/>
-    <w:bookmarkStart w:id="115" w:name="public-health-and-epidemiology"/>
+    <w:bookmarkEnd w:id="115"/>
+    <w:bookmarkStart w:id="116" w:name="public-health-and-epidemiology"/>
     <w:p>
       <w:pPr>
         <w:pStyle w:val="Heading3"/>
@@ -4312,8 +4313,8 @@
         <w:t xml:space="preserve">Public health researchers leverage Shapefiles to assess healthcare access, service availability, and disparities in healthcare provision across geographic areas.</w:t>
       </w:r>
     </w:p>
-    <w:bookmarkEnd w:id="115"/>
-    <w:bookmarkStart w:id="116" w:name="agriculture-and-rural-development"/>
+    <w:bookmarkEnd w:id="116"/>
+    <w:bookmarkStart w:id="117" w:name="agriculture-and-rural-development"/>
     <w:p>
       <w:pPr>
         <w:pStyle w:val="Heading3"/>
@@ -4358,8 +4359,8 @@
         <w:t xml:space="preserve">Agricultural extension services utilize Shapefiles to plan rural development projects, assess land suitability for farming, and manage agricultural land parcels.</w:t>
       </w:r>
     </w:p>
-    <w:bookmarkEnd w:id="116"/>
-    <w:bookmarkStart w:id="117" w:name="Xaa23c86d068282c03a42207e110bbdae9b123b7"/>
+    <w:bookmarkEnd w:id="117"/>
+    <w:bookmarkStart w:id="118" w:name="Xaa23c86d068282c03a42207e110bbdae9b123b7"/>
     <w:p>
       <w:pPr>
         <w:pStyle w:val="Heading3"/>
@@ -4404,8 +4405,8 @@
         <w:t xml:space="preserve">Cultural heritage agencies employ Shapefiles to inventory, document, and preserve historic sites, monuments, and cultural landscapes.</w:t>
       </w:r>
     </w:p>
-    <w:bookmarkEnd w:id="117"/>
-    <w:bookmarkStart w:id="118" w:name="X3a0d39738106969a87cad38cc939e1476951c6b"/>
+    <w:bookmarkEnd w:id="118"/>
+    <w:bookmarkStart w:id="119" w:name="X3a0d39738106969a87cad38cc939e1476951c6b"/>
     <w:p>
       <w:pPr>
         <w:pStyle w:val="Heading3"/>
@@ -4450,9 +4451,9 @@
         <w:t xml:space="preserve">Emergency management agencies use Shapefiles for emergency planning, evacuation route mapping, and resource allocation during disaster response operations.</w:t>
       </w:r>
     </w:p>
-    <w:bookmarkEnd w:id="118"/>
     <w:bookmarkEnd w:id="119"/>
-    <w:bookmarkStart w:id="123" w:name="unresolved-issuesfurther-questions"/>
+    <w:bookmarkEnd w:id="120"/>
+    <w:bookmarkStart w:id="124" w:name="unresolved-issuesfurther-questions"/>
     <w:p>
       <w:pPr>
         <w:pStyle w:val="Heading2"/>
@@ -4461,7 +4462,7 @@
         <w:t xml:space="preserve">Unresolved Issues/Further Questions</w:t>
       </w:r>
     </w:p>
-    <w:bookmarkStart w:id="120" w:name="long-term-preservation-and-accessibility"/>
+    <w:bookmarkStart w:id="121" w:name="long-term-preservation-and-accessibility"/>
     <w:p>
       <w:pPr>
         <w:pStyle w:val="Heading3"/>
@@ -4506,8 +4507,8 @@
         <w:t xml:space="preserve">What strategies and best practices can be implemented to safeguard Shapefile data against format obsolescence and ensure its accessibility and usability for future generations? How can advancements in data preservation technologies and standards be leveraged to address these challenges?</w:t>
       </w:r>
     </w:p>
-    <w:bookmarkEnd w:id="120"/>
-    <w:bookmarkStart w:id="121" w:name="tracking-provenance-of-data-creation"/>
+    <w:bookmarkEnd w:id="121"/>
+    <w:bookmarkStart w:id="122" w:name="tracking-provenance-of-data-creation"/>
     <w:p>
       <w:pPr>
         <w:pStyle w:val="Heading3"/>
@@ -4552,8 +4553,8 @@
         <w:t xml:space="preserve">How can we implement standardized frameworks for tracking the provenance of Shapefile data creation across different organizations and projects? What tools and technologies can facilitate the capture and documentation of data lineage information?</w:t>
       </w:r>
     </w:p>
-    <w:bookmarkEnd w:id="121"/>
-    <w:bookmarkStart w:id="122" w:name="level-of-detail-in-dataset"/>
+    <w:bookmarkEnd w:id="122"/>
+    <w:bookmarkStart w:id="123" w:name="level-of-detail-in-dataset"/>
     <w:p>
       <w:pPr>
         <w:pStyle w:val="Heading3"/>
@@ -4598,9 +4599,9 @@
         <w:t xml:space="preserve">How can we establish guidelines or standards for defining the level of detail in Shapefile datasets based on specific applications and user requirements? What methods can be employed to balance data granularity with storage and processing considerations?</w:t>
       </w:r>
     </w:p>
-    <w:bookmarkEnd w:id="122"/>
     <w:bookmarkEnd w:id="123"/>
-    <w:bookmarkStart w:id="124" w:name="X8b578aa049dddf7ac32d1f4d92d04dbd329d75c"/>
+    <w:bookmarkEnd w:id="124"/>
+    <w:bookmarkStart w:id="125" w:name="X8b578aa049dddf7ac32d1f4d92d04dbd329d75c"/>
     <w:p>
       <w:pPr>
         <w:pStyle w:val="Heading2"/>
@@ -4614,7 +4615,7 @@
         <w:pStyle w:val="Compact"/>
         <w:numPr>
           <w:ilvl w:val="0"/>
-          <w:numId w:val="1027"/>
+          <w:numId w:val="1028"/>
         </w:numPr>
       </w:pPr>
       <w:r>
@@ -4626,15 +4627,15 @@
         <w:pStyle w:val="Compact"/>
         <w:numPr>
           <w:ilvl w:val="0"/>
-          <w:numId w:val="1027"/>
+          <w:numId w:val="1028"/>
         </w:numPr>
       </w:pPr>
       <w:r>
         <w:t xml:space="preserve">An inventory of Shapefile component files should be included in the curation record to assist in ongoing tracking of file completeness.</w:t>
       </w:r>
     </w:p>
-    <w:bookmarkEnd w:id="124"/>
-    <w:bookmarkStart w:id="125" w:name="warnings"/>
+    <w:bookmarkEnd w:id="125"/>
+    <w:bookmarkStart w:id="126" w:name="warnings"/>
     <w:p>
       <w:pPr>
         <w:pStyle w:val="Heading2"/>
@@ -4648,7 +4649,7 @@
         <w:pStyle w:val="Compact"/>
         <w:numPr>
           <w:ilvl w:val="0"/>
-          <w:numId w:val="1028"/>
+          <w:numId w:val="1029"/>
         </w:numPr>
       </w:pPr>
       <w:r>
@@ -4692,7 +4693,7 @@
         <w:pStyle w:val="Compact"/>
         <w:numPr>
           <w:ilvl w:val="0"/>
-          <w:numId w:val="1028"/>
+          <w:numId w:val="1029"/>
         </w:numPr>
       </w:pPr>
       <w:r>
@@ -4730,9 +4731,9 @@
         <w:t xml:space="preserve">edit the the attribute table DBF file outside of a tool that is specifically designed to work with Shapefiles as a whole.</w:t>
       </w:r>
     </w:p>
-    <w:bookmarkEnd w:id="125"/>
     <w:bookmarkEnd w:id="126"/>
-    <w:bookmarkStart w:id="141" w:name="appendix-a---shapefile-curated-checklist"/>
+    <w:bookmarkEnd w:id="127"/>
+    <w:bookmarkStart w:id="142" w:name="appendix-a---shapefile-curated-checklist"/>
     <w:p>
       <w:pPr>
         <w:pStyle w:val="Heading1"/>
@@ -4751,7 +4752,7 @@
       <w:r>
         <w:t xml:space="preserve"> </w:t>
       </w:r>
-      <w:hyperlink r:id="rId127">
+      <w:hyperlink r:id="rId128">
         <w:r>
           <w:rPr>
             <w:rStyle w:val="Hyperlink"/>
@@ -4766,7 +4767,7 @@
         <w:t xml:space="preserve">to serve as a guide for Shapefiles.</w:t>
       </w:r>
     </w:p>
-    <w:bookmarkStart w:id="128" w:name="check"/>
+    <w:bookmarkStart w:id="129" w:name="check"/>
     <w:p>
       <w:pPr>
         <w:pStyle w:val="Heading2"/>
@@ -4779,7 +4780,7 @@
       <w:pPr>
         <w:numPr>
           <w:ilvl w:val="0"/>
-          <w:numId w:val="1029"/>
+          <w:numId w:val="1030"/>
         </w:numPr>
       </w:pPr>
       <w:r>
@@ -4791,21 +4792,21 @@
         <w:pStyle w:val="Compact"/>
         <w:numPr>
           <w:ilvl w:val="1"/>
+          <w:numId w:val="1031"/>
+        </w:numPr>
+      </w:pPr>
+      <w:r>
+        <w:t xml:space="preserve">All required elements of the composite file format are included in the Shapefile file collection.</w:t>
+      </w:r>
+    </w:p>
+    <w:p>
+      <w:pPr>
+        <w:numPr>
+          <w:ilvl w:val="0"/>
           <w:numId w:val="1030"/>
         </w:numPr>
       </w:pPr>
       <w:r>
-        <w:t xml:space="preserve">All required elements of the composite file format are included in the Shapefile file collection.</w:t>
-      </w:r>
-    </w:p>
-    <w:p>
-      <w:pPr>
-        <w:numPr>
-          <w:ilvl w:val="0"/>
-          <w:numId w:val="1029"/>
-        </w:numPr>
-      </w:pPr>
-      <w:r>
         <w:t xml:space="preserve">No sensitive or prohibited material is contained within the feature attributes encoded in the file</w:t>
       </w:r>
     </w:p>
@@ -4813,7 +4814,7 @@
       <w:pPr>
         <w:numPr>
           <w:ilvl w:val="0"/>
-          <w:numId w:val="1029"/>
+          <w:numId w:val="1030"/>
         </w:numPr>
       </w:pPr>
       <w:r>
@@ -4824,7 +4825,7 @@
       <w:pPr>
         <w:numPr>
           <w:ilvl w:val="0"/>
-          <w:numId w:val="1029"/>
+          <w:numId w:val="1030"/>
         </w:numPr>
       </w:pPr>
       <w:r>
@@ -4835,15 +4836,15 @@
       <w:pPr>
         <w:numPr>
           <w:ilvl w:val="0"/>
-          <w:numId w:val="1029"/>
+          <w:numId w:val="1030"/>
         </w:numPr>
       </w:pPr>
       <w:r>
         <w:t xml:space="preserve">Metadata in standards-based machine and human readable formats (i.e. ISO 19115 or FGDC CSDGM), includes core spatial reference system (coordinate system) metadata and feature attribute descriptive information, and is adequate, consistent, and complete.</w:t>
       </w:r>
     </w:p>
-    <w:bookmarkEnd w:id="128"/>
-    <w:bookmarkStart w:id="129" w:name="understand"/>
+    <w:bookmarkEnd w:id="129"/>
+    <w:bookmarkStart w:id="130" w:name="understand"/>
     <w:p>
       <w:pPr>
         <w:pStyle w:val="Heading2"/>
@@ -4856,7 +4857,7 @@
       <w:pPr>
         <w:numPr>
           <w:ilvl w:val="0"/>
-          <w:numId w:val="1031"/>
+          <w:numId w:val="1032"/>
         </w:numPr>
       </w:pPr>
       <w:r>
@@ -4867,15 +4868,15 @@
       <w:pPr>
         <w:numPr>
           <w:ilvl w:val="0"/>
-          <w:numId w:val="1031"/>
+          <w:numId w:val="1032"/>
         </w:numPr>
       </w:pPr>
       <w:r>
         <w:t xml:space="preserve">The purpose and intended use of the Shapefile content is clear</w:t>
       </w:r>
     </w:p>
-    <w:bookmarkEnd w:id="129"/>
-    <w:bookmarkStart w:id="130" w:name="request"/>
+    <w:bookmarkEnd w:id="130"/>
+    <w:bookmarkStart w:id="131" w:name="request"/>
     <w:p>
       <w:pPr>
         <w:pStyle w:val="Heading2"/>
@@ -4888,7 +4889,7 @@
       <w:pPr>
         <w:numPr>
           <w:ilvl w:val="0"/>
-          <w:numId w:val="1032"/>
+          <w:numId w:val="1033"/>
         </w:numPr>
       </w:pPr>
       <w:r>
@@ -4899,7 +4900,7 @@
       <w:pPr>
         <w:numPr>
           <w:ilvl w:val="0"/>
-          <w:numId w:val="1032"/>
+          <w:numId w:val="1033"/>
         </w:numPr>
       </w:pPr>
       <w:r>
@@ -4910,15 +4911,15 @@
       <w:pPr>
         <w:numPr>
           <w:ilvl w:val="0"/>
-          <w:numId w:val="1032"/>
+          <w:numId w:val="1033"/>
         </w:numPr>
       </w:pPr>
       <w:r>
         <w:t xml:space="preserve">If copyright and use information is not included, verify these details with the submitter.</w:t>
       </w:r>
     </w:p>
-    <w:bookmarkEnd w:id="130"/>
-    <w:bookmarkStart w:id="131" w:name="augment"/>
+    <w:bookmarkEnd w:id="131"/>
+    <w:bookmarkStart w:id="132" w:name="augment"/>
     <w:p>
       <w:pPr>
         <w:pStyle w:val="Heading2"/>
@@ -4931,7 +4932,7 @@
       <w:pPr>
         <w:numPr>
           <w:ilvl w:val="0"/>
-          <w:numId w:val="1033"/>
+          <w:numId w:val="1034"/>
         </w:numPr>
       </w:pPr>
       <w:r>
@@ -4942,15 +4943,15 @@
       <w:pPr>
         <w:numPr>
           <w:ilvl w:val="0"/>
-          <w:numId w:val="1033"/>
+          <w:numId w:val="1034"/>
         </w:numPr>
       </w:pPr>
       <w:r>
         <w:t xml:space="preserve">Create or enhance metadata based on information provided by the submitter as well as processes taken by curator and other staff.</w:t>
       </w:r>
     </w:p>
-    <w:bookmarkEnd w:id="131"/>
-    <w:bookmarkStart w:id="132" w:name="transform"/>
+    <w:bookmarkEnd w:id="132"/>
+    <w:bookmarkStart w:id="133" w:name="transform"/>
     <w:p>
       <w:pPr>
         <w:pStyle w:val="Heading2"/>
@@ -4964,15 +4965,15 @@
         <w:pStyle w:val="Compact"/>
         <w:numPr>
           <w:ilvl w:val="0"/>
-          <w:numId w:val="1034"/>
+          <w:numId w:val="1035"/>
         </w:numPr>
       </w:pPr>
       <w:r>
         <w:t xml:space="preserve">Create a single archival file (e.g. ZIP) containing all of the individual file components as a means for ensuring all files remain together when preserved and transferred.</w:t>
       </w:r>
     </w:p>
-    <w:bookmarkEnd w:id="132"/>
-    <w:bookmarkStart w:id="137" w:name="evaluate"/>
+    <w:bookmarkEnd w:id="133"/>
+    <w:bookmarkStart w:id="138" w:name="evaluate"/>
     <w:p>
       <w:pPr>
         <w:pStyle w:val="Heading2"/>
@@ -4989,7 +4990,7 @@
         <w:t xml:space="preserve">Do the files meet FAIR standards?</w:t>
       </w:r>
     </w:p>
-    <w:bookmarkStart w:id="133" w:name="findable-1"/>
+    <w:bookmarkStart w:id="134" w:name="findable-1"/>
     <w:p>
       <w:pPr>
         <w:pStyle w:val="Heading3"/>
@@ -5002,7 +5003,7 @@
       <w:pPr>
         <w:numPr>
           <w:ilvl w:val="0"/>
-          <w:numId w:val="1035"/>
+          <w:numId w:val="1036"/>
         </w:numPr>
       </w:pPr>
       <w:r>
@@ -5013,7 +5014,7 @@
       <w:pPr>
         <w:numPr>
           <w:ilvl w:val="0"/>
-          <w:numId w:val="1035"/>
+          <w:numId w:val="1036"/>
         </w:numPr>
       </w:pPr>
       <w:r>
@@ -5024,15 +5025,15 @@
       <w:pPr>
         <w:numPr>
           <w:ilvl w:val="0"/>
-          <w:numId w:val="1035"/>
+          <w:numId w:val="1036"/>
         </w:numPr>
       </w:pPr>
       <w:r>
         <w:t xml:space="preserve">Searchable within repository search and web (if applicable) - including location-based search if available.</w:t>
       </w:r>
     </w:p>
-    <w:bookmarkEnd w:id="133"/>
-    <w:bookmarkStart w:id="134" w:name="accessible-1"/>
+    <w:bookmarkEnd w:id="134"/>
+    <w:bookmarkStart w:id="135" w:name="accessible-1"/>
     <w:p>
       <w:pPr>
         <w:pStyle w:val="Heading3"/>
@@ -5045,7 +5046,7 @@
       <w:pPr>
         <w:numPr>
           <w:ilvl w:val="0"/>
-          <w:numId w:val="1036"/>
+          <w:numId w:val="1037"/>
         </w:numPr>
       </w:pPr>
       <w:r>
@@ -5056,15 +5057,15 @@
       <w:pPr>
         <w:numPr>
           <w:ilvl w:val="0"/>
-          <w:numId w:val="1036"/>
+          <w:numId w:val="1037"/>
         </w:numPr>
       </w:pPr>
       <w:r>
         <w:t xml:space="preserve">Free, open (if copyright and protocols for use allow).</w:t>
       </w:r>
     </w:p>
-    <w:bookmarkEnd w:id="134"/>
-    <w:bookmarkStart w:id="135" w:name="interoperable-1"/>
+    <w:bookmarkEnd w:id="135"/>
+    <w:bookmarkStart w:id="136" w:name="interoperable-1"/>
     <w:p>
       <w:pPr>
         <w:pStyle w:val="Heading3"/>
@@ -5077,7 +5078,7 @@
       <w:pPr>
         <w:numPr>
           <w:ilvl w:val="0"/>
-          <w:numId w:val="1037"/>
+          <w:numId w:val="1038"/>
         </w:numPr>
       </w:pPr>
       <w:r>
@@ -5088,15 +5089,15 @@
       <w:pPr>
         <w:numPr>
           <w:ilvl w:val="0"/>
-          <w:numId w:val="1037"/>
+          <w:numId w:val="1038"/>
         </w:numPr>
       </w:pPr>
       <w:r>
         <w:t xml:space="preserve">Metadata is machine-readable.</w:t>
       </w:r>
     </w:p>
-    <w:bookmarkEnd w:id="135"/>
-    <w:bookmarkStart w:id="136" w:name="reusable-1"/>
+    <w:bookmarkEnd w:id="136"/>
+    <w:bookmarkStart w:id="137" w:name="reusable-1"/>
     <w:p>
       <w:pPr>
         <w:pStyle w:val="Heading3"/>
@@ -5109,7 +5110,7 @@
       <w:pPr>
         <w:numPr>
           <w:ilvl w:val="0"/>
-          <w:numId w:val="1038"/>
+          <w:numId w:val="1039"/>
         </w:numPr>
       </w:pPr>
       <w:r>
@@ -5120,7 +5121,7 @@
       <w:pPr>
         <w:numPr>
           <w:ilvl w:val="0"/>
-          <w:numId w:val="1038"/>
+          <w:numId w:val="1039"/>
         </w:numPr>
       </w:pPr>
       <w:r>
@@ -5131,7 +5132,7 @@
       <w:pPr>
         <w:numPr>
           <w:ilvl w:val="0"/>
-          <w:numId w:val="1038"/>
+          <w:numId w:val="1039"/>
         </w:numPr>
       </w:pPr>
       <w:r>
@@ -5142,16 +5143,16 @@
       <w:pPr>
         <w:numPr>
           <w:ilvl w:val="0"/>
-          <w:numId w:val="1038"/>
+          <w:numId w:val="1039"/>
         </w:numPr>
       </w:pPr>
       <w:r>
         <w:t xml:space="preserve">Contact information is available for assistance.</w:t>
       </w:r>
     </w:p>
-    <w:bookmarkEnd w:id="136"/>
     <w:bookmarkEnd w:id="137"/>
-    <w:bookmarkStart w:id="139" w:name="document"/>
+    <w:bookmarkEnd w:id="138"/>
+    <w:bookmarkStart w:id="140" w:name="document"/>
     <w:p>
       <w:pPr>
         <w:pStyle w:val="Heading2"/>
@@ -5164,7 +5165,7 @@
       <w:pPr>
         <w:numPr>
           <w:ilvl w:val="0"/>
-          <w:numId w:val="1039"/>
+          <w:numId w:val="1040"/>
         </w:numPr>
       </w:pPr>
       <w:r>
@@ -5175,7 +5176,7 @@
       <w:pPr>
         <w:numPr>
           <w:ilvl w:val="0"/>
-          <w:numId w:val="1039"/>
+          <w:numId w:val="1040"/>
         </w:numPr>
       </w:pPr>
       <w:r>
@@ -5186,7 +5187,7 @@
       <w:pPr>
         <w:numPr>
           <w:ilvl w:val="0"/>
-          <w:numId w:val="1039"/>
+          <w:numId w:val="1040"/>
         </w:numPr>
       </w:pPr>
       <w:r>
@@ -5197,7 +5198,7 @@
       <w:pPr>
         <w:numPr>
           <w:ilvl w:val="0"/>
-          <w:numId w:val="1039"/>
+          <w:numId w:val="1040"/>
         </w:numPr>
       </w:pPr>
       <w:r>
@@ -5221,7 +5222,7 @@
       <w:r>
         <w:t xml:space="preserve"> </w:t>
       </w:r>
-      <w:hyperlink r:id="rId138">
+      <w:hyperlink r:id="rId139">
         <w:r>
           <w:rPr>
             <w:rStyle w:val="Hyperlink"/>
@@ -5242,8 +5243,8 @@
         <w:t xml:space="preserve">This work was created as part of the Data Curation Network …</w:t>
       </w:r>
     </w:p>
-    <w:bookmarkEnd w:id="139"/>
-    <w:bookmarkStart w:id="140" w:name="bibliography"/>
+    <w:bookmarkEnd w:id="140"/>
+    <w:bookmarkStart w:id="141" w:name="bibliography"/>
     <w:p>
       <w:pPr>
         <w:pStyle w:val="Heading2"/>
@@ -5732,8 +5733,8 @@
         <w:t xml:space="preserve">Understanding Topology and Shapefiles. Retrieved September 17, 2024, from https://www.esri.com/news/arcuser/0401/topo.html</w:t>
       </w:r>
     </w:p>
-    <w:bookmarkEnd w:id="140"/>
     <w:bookmarkEnd w:id="141"/>
+    <w:bookmarkEnd w:id="142"/>
     <w:sectPr/>
   </w:body>
 </w:document>
@@ -6533,34 +6534,7 @@
     <w:abstractNumId w:val="991"/>
   </w:num>
   <w:num w:numId="1007">
-    <w:abstractNumId w:val="99411"/>
-    <w:lvlOverride w:ilvl="0">
-      <w:startOverride w:val="1"/>
-    </w:lvlOverride>
-    <w:lvlOverride w:ilvl="1">
-      <w:startOverride w:val="1"/>
-    </w:lvlOverride>
-    <w:lvlOverride w:ilvl="2">
-      <w:startOverride w:val="1"/>
-    </w:lvlOverride>
-    <w:lvlOverride w:ilvl="3">
-      <w:startOverride w:val="1"/>
-    </w:lvlOverride>
-    <w:lvlOverride w:ilvl="4">
-      <w:startOverride w:val="1"/>
-    </w:lvlOverride>
-    <w:lvlOverride w:ilvl="5">
-      <w:startOverride w:val="1"/>
-    </w:lvlOverride>
-    <w:lvlOverride w:ilvl="6">
-      <w:startOverride w:val="1"/>
-    </w:lvlOverride>
-    <w:lvlOverride w:ilvl="7">
-      <w:startOverride w:val="1"/>
-    </w:lvlOverride>
-    <w:lvlOverride w:ilvl="8">
-      <w:startOverride w:val="1"/>
-    </w:lvlOverride>
+    <w:abstractNumId w:val="991"/>
   </w:num>
   <w:num w:numId="1008">
     <w:abstractNumId w:val="99411"/>
@@ -6773,7 +6747,34 @@
     </w:lvlOverride>
   </w:num>
   <w:num w:numId="1015">
-    <w:abstractNumId w:val="991"/>
+    <w:abstractNumId w:val="99411"/>
+    <w:lvlOverride w:ilvl="0">
+      <w:startOverride w:val="1"/>
+    </w:lvlOverride>
+    <w:lvlOverride w:ilvl="1">
+      <w:startOverride w:val="1"/>
+    </w:lvlOverride>
+    <w:lvlOverride w:ilvl="2">
+      <w:startOverride w:val="1"/>
+    </w:lvlOverride>
+    <w:lvlOverride w:ilvl="3">
+      <w:startOverride w:val="1"/>
+    </w:lvlOverride>
+    <w:lvlOverride w:ilvl="4">
+      <w:startOverride w:val="1"/>
+    </w:lvlOverride>
+    <w:lvlOverride w:ilvl="5">
+      <w:startOverride w:val="1"/>
+    </w:lvlOverride>
+    <w:lvlOverride w:ilvl="6">
+      <w:startOverride w:val="1"/>
+    </w:lvlOverride>
+    <w:lvlOverride w:ilvl="7">
+      <w:startOverride w:val="1"/>
+    </w:lvlOverride>
+    <w:lvlOverride w:ilvl="8">
+      <w:startOverride w:val="1"/>
+    </w:lvlOverride>
   </w:num>
   <w:num w:numId="1016">
     <w:abstractNumId w:val="991"/>
@@ -6788,6 +6789,9 @@
     <w:abstractNumId w:val="991"/>
   </w:num>
   <w:num w:numId="1020">
+    <w:abstractNumId w:val="991"/>
+  </w:num>
+  <w:num w:numId="1021">
     <w:abstractNumId w:val="99411"/>
     <w:lvlOverride w:ilvl="0">
       <w:startOverride w:val="1"/>
@@ -6817,7 +6821,7 @@
       <w:startOverride w:val="1"/>
     </w:lvlOverride>
   </w:num>
-  <w:num w:numId="1021">
+  <w:num w:numId="1022">
     <w:abstractNumId w:val="99412"/>
     <w:lvlOverride w:ilvl="0">
       <w:startOverride w:val="2"/>
@@ -6847,7 +6851,7 @@
       <w:startOverride w:val="2"/>
     </w:lvlOverride>
   </w:num>
-  <w:num w:numId="1022">
+  <w:num w:numId="1023">
     <w:abstractNumId w:val="99413"/>
     <w:lvlOverride w:ilvl="0">
       <w:startOverride w:val="3"/>
@@ -6877,7 +6881,7 @@
       <w:startOverride w:val="3"/>
     </w:lvlOverride>
   </w:num>
-  <w:num w:numId="1023">
+  <w:num w:numId="1024">
     <w:abstractNumId w:val="99414"/>
     <w:lvlOverride w:ilvl="0">
       <w:startOverride w:val="4"/>
@@ -6907,7 +6911,7 @@
       <w:startOverride w:val="4"/>
     </w:lvlOverride>
   </w:num>
-  <w:num w:numId="1024">
+  <w:num w:numId="1025">
     <w:abstractNumId w:val="99415"/>
     <w:lvlOverride w:ilvl="0">
       <w:startOverride w:val="5"/>
@@ -6937,7 +6941,7 @@
       <w:startOverride w:val="5"/>
     </w:lvlOverride>
   </w:num>
-  <w:num w:numId="1025">
+  <w:num w:numId="1026">
     <w:abstractNumId w:val="99416"/>
     <w:lvlOverride w:ilvl="0">
       <w:startOverride w:val="6"/>
@@ -6967,7 +6971,7 @@
       <w:startOverride w:val="6"/>
     </w:lvlOverride>
   </w:num>
-  <w:num w:numId="1026">
+  <w:num w:numId="1027">
     <w:abstractNumId w:val="99417"/>
     <w:lvlOverride w:ilvl="0">
       <w:startOverride w:val="7"/>
@@ -6996,9 +7000,6 @@
     <w:lvlOverride w:ilvl="8">
       <w:startOverride w:val="7"/>
     </w:lvlOverride>
-  </w:num>
-  <w:num w:numId="1027">
-    <w:abstractNumId w:val="991"/>
   </w:num>
   <w:num w:numId="1028">
     <w:abstractNumId w:val="991"/>
@@ -7034,6 +7035,9 @@
     <w:abstractNumId w:val="991"/>
   </w:num>
   <w:num w:numId="1039">
+    <w:abstractNumId w:val="991"/>
+  </w:num>
+  <w:num w:numId="1040">
     <w:abstractNumId w:val="991"/>
   </w:num>
 </w:numbering>

</xml_diff>